<commit_message>
add new 2.3m runs and fix the doc
</commit_message>
<xml_diff>
--- a/Linear regression and MLP model.docx
+++ b/Linear regression and MLP model.docx
@@ -4,7 +4,7 @@
   <w:body>
     <w:p>
       <w:pPr>
-        <w:pStyle w:val="Title"/>
+        <w:pStyle w:val="a4"/>
         <w:rPr>
           <w:lang w:val="en-US"/>
         </w:rPr>
@@ -36,7 +36,7 @@
     </w:p>
     <w:p>
       <w:pPr>
-        <w:pStyle w:val="Heading1"/>
+        <w:pStyle w:val="1"/>
         <w:rPr>
           <w:lang w:val="en-US"/>
         </w:rPr>
@@ -145,21 +145,15 @@
         <w:rPr>
           <w:lang w:val="en-US"/>
         </w:rPr>
-        <w:t>ining. It is important to note that the machine that the linear regression model ran on used tensor-gpu to speed things up. (</w:t>
-      </w:r>
-      <w:r>
-        <w:rPr>
-          <w:color w:val="FF0000"/>
-          <w:lang w:val="en-US"/>
-        </w:rPr>
-        <w:t>maybe add explanation to why it speeds things up?</w:t>
-      </w:r>
-      <w:r>
-        <w:rPr>
-          <w:lang w:val="en-US"/>
-        </w:rPr>
-        <w:t>)</w:t>
-      </w:r>
+        <w:t xml:space="preserve">ining. It is important to note that the machine that the linear regression model ran on used tensor-gpu to speed things up. </w:t>
+      </w:r>
+    </w:p>
+    <w:p>
+      <w:pPr>
+        <w:rPr>
+          <w:lang w:val="en-US"/>
+        </w:rPr>
+      </w:pPr>
     </w:p>
     <w:p>
       <w:pPr>
@@ -273,7 +267,7 @@
                         <w:txbxContent>
                           <w:p>
                             <w:pPr>
-                              <w:pStyle w:val="Caption"/>
+                              <w:pStyle w:val="a3"/>
                               <w:rPr>
                                 <w:noProof/>
                                 <w:bdr w:val="none" w:sz="0" w:space="0" w:color="auto" w:frame="1"/>
@@ -282,24 +276,14 @@
                             <w:r>
                               <w:t xml:space="preserve">Figure </w:t>
                             </w:r>
-                            <w:r>
-                              <w:fldChar w:fldCharType="begin"/>
-                            </w:r>
-                            <w:r>
-                              <w:instrText xml:space="preserve"> SEQ Figure \* ARABIC </w:instrText>
-                            </w:r>
-                            <w:r>
-                              <w:fldChar w:fldCharType="separate"/>
-                            </w:r>
-                            <w:r>
-                              <w:rPr>
-                                <w:noProof/>
-                              </w:rPr>
-                              <w:t>1</w:t>
-                            </w:r>
-                            <w:r>
-                              <w:fldChar w:fldCharType="end"/>
-                            </w:r>
+                            <w:fldSimple w:instr=" SEQ Figure \* ARABIC ">
+                              <w:r>
+                                <w:rPr>
+                                  <w:noProof/>
+                                </w:rPr>
+                                <w:t>1</w:t>
+                              </w:r>
+                            </w:fldSimple>
                           </w:p>
                         </w:txbxContent>
                       </wps:txbx>
@@ -326,7 +310,7 @@
                   <w:txbxContent>
                     <w:p>
                       <w:pPr>
-                        <w:pStyle w:val="Caption"/>
+                        <w:pStyle w:val="a3"/>
                         <w:rPr>
                           <w:noProof/>
                           <w:bdr w:val="none" w:sz="0" w:space="0" w:color="auto" w:frame="1"/>
@@ -335,24 +319,14 @@
                       <w:r>
                         <w:t xml:space="preserve">Figure </w:t>
                       </w:r>
-                      <w:r>
-                        <w:fldChar w:fldCharType="begin"/>
-                      </w:r>
-                      <w:r>
-                        <w:instrText xml:space="preserve"> SEQ Figure \* ARABIC </w:instrText>
-                      </w:r>
-                      <w:r>
-                        <w:fldChar w:fldCharType="separate"/>
-                      </w:r>
-                      <w:r>
-                        <w:rPr>
-                          <w:noProof/>
-                        </w:rPr>
-                        <w:t>1</w:t>
-                      </w:r>
-                      <w:r>
-                        <w:fldChar w:fldCharType="end"/>
-                      </w:r>
+                      <w:fldSimple w:instr=" SEQ Figure \* ARABIC ">
+                        <w:r>
+                          <w:rPr>
+                            <w:noProof/>
+                          </w:rPr>
+                          <w:t>1</w:t>
+                        </w:r>
+                      </w:fldSimple>
                     </w:p>
                   </w:txbxContent>
                 </v:textbox>
@@ -404,13 +378,19 @@
           <w:color w:val="FF0000"/>
           <w:lang w:val="en-US"/>
         </w:rPr>
-        <w:t>what is the learning rate</w:t>
-      </w:r>
-      <w:r>
-        <w:rPr>
-          <w:lang w:val="en-US"/>
-        </w:rPr>
-        <w:t xml:space="preserve">?) and it caused the model to have </w:t>
+        <w:t>0.00018</w:t>
+      </w:r>
+      <w:r>
+        <w:rPr>
+          <w:lang w:val="en-US"/>
+        </w:rPr>
+        <w:t xml:space="preserve"> learning rate</w:t>
+      </w:r>
+      <w:r>
+        <w:rPr>
+          <w:lang w:val="en-US"/>
+        </w:rPr>
+        <w:t xml:space="preserve">) and it caused the model to have </w:t>
       </w:r>
       <w:r>
         <w:rPr>
@@ -428,26 +408,34 @@
         <w:rPr>
           <w:lang w:val="en-US"/>
         </w:rPr>
+        <w:t xml:space="preserve"> we had too much data to cause big overfitting to the model and with over 50k records, about 1k features</w:t>
+      </w:r>
+      <w:r>
+        <w:rPr>
+          <w:lang w:val="en-US"/>
+        </w:rPr>
         <w:t xml:space="preserve"> </w:t>
       </w:r>
       <w:r>
         <w:rPr>
-          <w:lang w:val="en-US"/>
-        </w:rPr>
-        <w:t>we had too much data to cause big overfitting to the model and with over 50k records, about 1k features</w:t>
-      </w:r>
-      <w:r>
-        <w:rPr>
-          <w:lang w:val="en-US"/>
-        </w:rPr>
-        <w:t xml:space="preserve"> </w:t>
-      </w:r>
-      <w:r>
-        <w:rPr>
           <w:color w:val="FF0000"/>
           <w:lang w:val="en-US"/>
         </w:rPr>
-        <w:t>we teid bad learning rate that give us not stable graph (0.00018)</w:t>
+        <w:t xml:space="preserve">we </w:t>
+      </w:r>
+      <w:r>
+        <w:rPr>
+          <w:color w:val="FF0000"/>
+          <w:lang w:val="en-US"/>
+        </w:rPr>
+        <w:t>tried</w:t>
+      </w:r>
+      <w:r>
+        <w:rPr>
+          <w:color w:val="FF0000"/>
+          <w:lang w:val="en-US"/>
+        </w:rPr>
+        <w:t xml:space="preserve"> bad learning rate that give us not stable graph (0.00018)</w:t>
       </w:r>
       <w:r>
         <w:rPr>
@@ -523,42 +511,31 @@
         <w:rPr>
           <w:lang w:val="en-US"/>
         </w:rPr>
-        <w:t>, we reached a training loss of 200 (a</w:t>
-      </w:r>
-      <w:r>
-        <w:rPr>
-          <w:color w:val="FF0000"/>
-          <w:lang w:val="en-US"/>
-        </w:rPr>
-        <w:t>ccurate number</w:t>
-      </w:r>
-      <w:r>
-        <w:rPr>
-          <w:color w:val="FF0000"/>
-          <w:lang w:val="en-US"/>
-        </w:rPr>
-        <w:t>s</w:t>
-      </w:r>
-      <w:r>
-        <w:rPr>
-          <w:color w:val="FF0000"/>
-          <w:lang w:val="en-US"/>
-        </w:rPr>
-        <w:t>?</w:t>
-      </w:r>
-      <w:r>
-        <w:rPr>
-          <w:color w:val="FF0000"/>
-          <w:lang w:val="en-US"/>
-        </w:rPr>
-        <w:t>)</w:t>
-      </w:r>
-      <w:r>
-        <w:rPr>
-          <w:color w:val="FF0000"/>
+        <w:t>,</w:t>
+      </w:r>
+      <w:r>
+        <w:rPr>
+          <w:lang w:val="en-US"/>
+        </w:rPr>
+        <w:t xml:space="preserve"> and 25k trains</w:t>
+      </w:r>
+      <w:r>
+        <w:rPr>
           <w:lang w:val="en-US"/>
         </w:rPr>
         <w:t xml:space="preserve"> </w:t>
+      </w:r>
+      <w:r>
+        <w:rPr>
+          <w:lang w:val="en-US"/>
+        </w:rPr>
+        <w:t xml:space="preserve"> in the linear model </w:t>
+      </w:r>
+      <w:r>
+        <w:rPr>
+          <w:lang w:val="en-US"/>
+        </w:rPr>
+        <w:t xml:space="preserve">we reached a training loss of 200 </w:t>
       </w:r>
       <w:r>
         <w:rPr>
@@ -591,15 +568,15 @@
           <w:bdr w:val="none" w:sz="0" w:space="0" w:color="auto" w:frame="1"/>
         </w:rPr>
         <w:drawing>
-          <wp:anchor distT="0" distB="0" distL="114300" distR="114300" simplePos="0" relativeHeight="251664384" behindDoc="0" locked="0" layoutInCell="1" allowOverlap="1" wp14:anchorId="0533A920" wp14:editId="02E9D155">
+          <wp:anchor distT="0" distB="0" distL="114300" distR="114300" simplePos="0" relativeHeight="251664384" behindDoc="0" locked="0" layoutInCell="1" allowOverlap="1" wp14:anchorId="0533A920" wp14:editId="2C428CD3">
             <wp:simplePos x="0" y="0"/>
             <wp:positionH relativeFrom="column">
-              <wp:posOffset>4282440</wp:posOffset>
+              <wp:posOffset>4283075</wp:posOffset>
             </wp:positionH>
             <wp:positionV relativeFrom="paragraph">
-              <wp:posOffset>650875</wp:posOffset>
+              <wp:posOffset>660400</wp:posOffset>
             </wp:positionV>
-            <wp:extent cx="2034540" cy="1531620"/>
+            <wp:extent cx="2034540" cy="1512570"/>
             <wp:effectExtent l="0" t="0" r="3810" b="0"/>
             <wp:wrapSquare wrapText="bothSides"/>
             <wp:docPr id="5" name="Picture 5"/>
@@ -623,7 +600,6 @@
                         </a:ext>
                       </a:extLst>
                     </a:blip>
-                    <a:srcRect/>
                     <a:stretch>
                       <a:fillRect/>
                     </a:stretch>
@@ -631,7 +607,7 @@
                   <pic:spPr bwMode="auto">
                     <a:xfrm>
                       <a:off x="0" y="0"/>
-                      <a:ext cx="2034540" cy="1531620"/>
+                      <a:ext cx="2034540" cy="1512570"/>
                     </a:xfrm>
                     <a:prstGeom prst="rect">
                       <a:avLst/>
@@ -644,6 +620,9 @@
                 </pic:pic>
               </a:graphicData>
             </a:graphic>
+            <wp14:sizeRelV relativeFrom="margin">
+              <wp14:pctHeight>0</wp14:pctHeight>
+            </wp14:sizeRelV>
           </wp:anchor>
         </w:drawing>
       </w:r>
@@ -690,7 +669,7 @@
                         <w:txbxContent>
                           <w:p>
                             <w:pPr>
-                              <w:pStyle w:val="Caption"/>
+                              <w:pStyle w:val="a3"/>
                               <w:rPr>
                                 <w:noProof/>
                                 <w:bdr w:val="none" w:sz="0" w:space="0" w:color="auto" w:frame="1"/>
@@ -699,24 +678,14 @@
                             <w:r>
                               <w:t xml:space="preserve">Figure </w:t>
                             </w:r>
-                            <w:r>
-                              <w:fldChar w:fldCharType="begin"/>
-                            </w:r>
-                            <w:r>
-                              <w:instrText xml:space="preserve"> SEQ Figure \* ARABIC </w:instrText>
-                            </w:r>
-                            <w:r>
-                              <w:fldChar w:fldCharType="separate"/>
-                            </w:r>
-                            <w:r>
-                              <w:rPr>
-                                <w:noProof/>
-                              </w:rPr>
-                              <w:t>2</w:t>
-                            </w:r>
-                            <w:r>
-                              <w:fldChar w:fldCharType="end"/>
-                            </w:r>
+                            <w:fldSimple w:instr=" SEQ Figure \* ARABIC ">
+                              <w:r>
+                                <w:rPr>
+                                  <w:noProof/>
+                                </w:rPr>
+                                <w:t>2</w:t>
+                              </w:r>
+                            </w:fldSimple>
                           </w:p>
                         </w:txbxContent>
                       </wps:txbx>
@@ -739,7 +708,7 @@
                   <w:txbxContent>
                     <w:p>
                       <w:pPr>
-                        <w:pStyle w:val="Caption"/>
+                        <w:pStyle w:val="a3"/>
                         <w:rPr>
                           <w:noProof/>
                           <w:bdr w:val="none" w:sz="0" w:space="0" w:color="auto" w:frame="1"/>
@@ -748,24 +717,14 @@
                       <w:r>
                         <w:t xml:space="preserve">Figure </w:t>
                       </w:r>
-                      <w:r>
-                        <w:fldChar w:fldCharType="begin"/>
-                      </w:r>
-                      <w:r>
-                        <w:instrText xml:space="preserve"> SEQ Figure \* ARABIC </w:instrText>
-                      </w:r>
-                      <w:r>
-                        <w:fldChar w:fldCharType="separate"/>
-                      </w:r>
-                      <w:r>
-                        <w:rPr>
-                          <w:noProof/>
-                        </w:rPr>
-                        <w:t>2</w:t>
-                      </w:r>
-                      <w:r>
-                        <w:fldChar w:fldCharType="end"/>
-                      </w:r>
+                      <w:fldSimple w:instr=" SEQ Figure \* ARABIC ">
+                        <w:r>
+                          <w:rPr>
+                            <w:noProof/>
+                          </w:rPr>
+                          <w:t>2</w:t>
+                        </w:r>
+                      </w:fldSimple>
                     </w:p>
                   </w:txbxContent>
                 </v:textbox>
@@ -779,7 +738,19 @@
         <w:rPr>
           <w:lang w:val="en-US"/>
         </w:rPr>
-        <w:t>After 27950 runnings (</w:t>
+        <w:t xml:space="preserve">After 27950 </w:t>
+      </w:r>
+      <w:r>
+        <w:rPr>
+          <w:lang w:val="en-US"/>
+        </w:rPr>
+        <w:t>Runnings</w:t>
+      </w:r>
+      <w:r>
+        <w:rPr>
+          <w:lang w:val="en-US"/>
+        </w:rPr>
+        <w:t xml:space="preserve"> (</w:t>
       </w:r>
       <w:r>
         <w:rPr>
@@ -828,7 +799,49 @@
         <w:rPr>
           <w:lang w:val="en-US"/>
         </w:rPr>
-        <w:t>. It continued that way until in reached a loss of about 68 after 1952 seconds of runtime.</w:t>
+        <w:t xml:space="preserve">. It continued that way until in reached a loss of about </w:t>
+      </w:r>
+      <w:r>
+        <w:rPr>
+          <w:lang w:val="en-US"/>
+        </w:rPr>
+        <w:t>33.52 train and 35.46 test</w:t>
+      </w:r>
+      <w:r>
+        <w:rPr>
+          <w:lang w:val="en-US"/>
+        </w:rPr>
+        <w:t xml:space="preserve"> after </w:t>
+      </w:r>
+      <w:r>
+        <w:rPr>
+          <w:lang w:val="en-US"/>
+        </w:rPr>
+        <w:t>39125</w:t>
+      </w:r>
+      <w:r>
+        <w:rPr>
+          <w:lang w:val="en-US"/>
+        </w:rPr>
+        <w:t xml:space="preserve"> </w:t>
+      </w:r>
+      <w:r>
+        <w:rPr>
+          <w:lang w:val="en-US"/>
+        </w:rPr>
+        <w:t>seconds of runtime</w:t>
+      </w:r>
+      <w:r>
+        <w:rPr>
+          <w:lang w:val="en-US"/>
+        </w:rPr>
+        <w:t xml:space="preserve"> and 2.3Million runs with batch size of 1000</w:t>
+      </w:r>
+      <w:r>
+        <w:rPr>
+          <w:lang w:val="en-US"/>
+        </w:rPr>
+        <w:t>.</w:t>
       </w:r>
     </w:p>
     <w:p>
@@ -837,13 +850,8 @@
           <w:lang w:val="en-US"/>
         </w:rPr>
       </w:pPr>
-    </w:p>
-    <w:p>
-      <w:pPr>
-        <w:rPr>
-          <w:lang w:val="en-US"/>
-        </w:rPr>
-      </w:pPr>
+      <w:bookmarkStart w:id="0" w:name="_GoBack"/>
+      <w:bookmarkEnd w:id="0"/>
       <w:r>
         <w:rPr>
           <w:noProof/>
@@ -887,7 +895,7 @@
                         <w:txbxContent>
                           <w:p>
                             <w:pPr>
-                              <w:pStyle w:val="Caption"/>
+                              <w:pStyle w:val="a3"/>
                               <w:rPr>
                                 <w:noProof/>
                                 <w:bdr w:val="none" w:sz="0" w:space="0" w:color="auto" w:frame="1"/>
@@ -925,7 +933,7 @@
                   <w:txbxContent>
                     <w:p>
                       <w:pPr>
-                        <w:pStyle w:val="Caption"/>
+                        <w:pStyle w:val="a3"/>
                         <w:rPr>
                           <w:noProof/>
                           <w:bdr w:val="none" w:sz="0" w:space="0" w:color="auto" w:frame="1"/>
@@ -1060,7 +1068,7 @@
                         <w:txbxContent>
                           <w:p>
                             <w:pPr>
-                              <w:pStyle w:val="Caption"/>
+                              <w:pStyle w:val="a3"/>
                               <w:rPr>
                                 <w:noProof/>
                                 <w:bdr w:val="none" w:sz="0" w:space="0" w:color="auto" w:frame="1"/>
@@ -1069,24 +1077,14 @@
                             <w:r>
                               <w:t xml:space="preserve">Figure </w:t>
                             </w:r>
-                            <w:r>
-                              <w:fldChar w:fldCharType="begin"/>
-                            </w:r>
-                            <w:r>
-                              <w:instrText xml:space="preserve"> SEQ Figure \* ARABIC </w:instrText>
-                            </w:r>
-                            <w:r>
-                              <w:fldChar w:fldCharType="separate"/>
-                            </w:r>
-                            <w:r>
-                              <w:rPr>
-                                <w:noProof/>
-                              </w:rPr>
-                              <w:t>3</w:t>
-                            </w:r>
-                            <w:r>
-                              <w:fldChar w:fldCharType="end"/>
-                            </w:r>
+                            <w:fldSimple w:instr=" SEQ Figure \* ARABIC ">
+                              <w:r>
+                                <w:rPr>
+                                  <w:noProof/>
+                                </w:rPr>
+                                <w:t>3</w:t>
+                              </w:r>
+                            </w:fldSimple>
                           </w:p>
                         </w:txbxContent>
                       </wps:txbx>
@@ -1109,7 +1107,7 @@
                   <w:txbxContent>
                     <w:p>
                       <w:pPr>
-                        <w:pStyle w:val="Caption"/>
+                        <w:pStyle w:val="a3"/>
                         <w:rPr>
                           <w:noProof/>
                           <w:bdr w:val="none" w:sz="0" w:space="0" w:color="auto" w:frame="1"/>
@@ -1118,24 +1116,14 @@
                       <w:r>
                         <w:t xml:space="preserve">Figure </w:t>
                       </w:r>
-                      <w:r>
-                        <w:fldChar w:fldCharType="begin"/>
-                      </w:r>
-                      <w:r>
-                        <w:instrText xml:space="preserve"> SEQ Figure \* ARABIC </w:instrText>
-                      </w:r>
-                      <w:r>
-                        <w:fldChar w:fldCharType="separate"/>
-                      </w:r>
-                      <w:r>
-                        <w:rPr>
-                          <w:noProof/>
-                        </w:rPr>
-                        <w:t>3</w:t>
-                      </w:r>
-                      <w:r>
-                        <w:fldChar w:fldCharType="end"/>
-                      </w:r>
+                      <w:fldSimple w:instr=" SEQ Figure \* ARABIC ">
+                        <w:r>
+                          <w:rPr>
+                            <w:noProof/>
+                          </w:rPr>
+                          <w:t>3</w:t>
+                        </w:r>
+                      </w:fldSimple>
                     </w:p>
                   </w:txbxContent>
                 </v:textbox>
@@ -1191,7 +1179,25 @@
           <w:bCs/>
           <w:lang w:val="en-US"/>
         </w:rPr>
-        <w:t>Starting Loss (</w:t>
+        <w:t>Starting Loss (Epoch: 0005)</w:t>
+      </w:r>
+      <w:r>
+        <w:rPr>
+          <w:lang w:val="en-US"/>
+        </w:rPr>
+        <w:t>:</w:t>
+      </w:r>
+      <w:r>
+        <w:rPr>
+          <w:lang w:val="en-US"/>
+        </w:rPr>
+        <w:t xml:space="preserve"> Train: 57065.85547, Test: 57033.65625</w:t>
+      </w:r>
+      <w:r>
+        <w:rPr>
+          <w:lang w:val="en-US"/>
+        </w:rPr>
+        <w:t xml:space="preserve">,     </w:t>
       </w:r>
       <w:r>
         <w:rPr>
@@ -1199,57 +1205,7 @@
           <w:bCs/>
           <w:lang w:val="en-US"/>
         </w:rPr>
-        <w:t>Epoch: 000</w:t>
-      </w:r>
-      <w:r>
-        <w:rPr>
-          <w:b/>
-          <w:bCs/>
-          <w:lang w:val="en-US"/>
-        </w:rPr>
-        <w:t>5)</w:t>
-      </w:r>
-      <w:r>
-        <w:rPr>
-          <w:lang w:val="en-US"/>
-        </w:rPr>
-        <w:t>:</w:t>
-      </w:r>
-      <w:r>
-        <w:rPr>
-          <w:lang w:val="en-US"/>
-        </w:rPr>
-        <w:t xml:space="preserve"> Train: 57065.85547, Test: 57033.65625</w:t>
-      </w:r>
-      <w:r>
-        <w:rPr>
-          <w:lang w:val="en-US"/>
-        </w:rPr>
-        <w:t xml:space="preserve">,     </w:t>
-      </w:r>
-      <w:r>
-        <w:rPr>
-          <w:b/>
-          <w:bCs/>
-          <w:lang w:val="en-US"/>
-        </w:rPr>
-        <w:t>End Loss: (</w:t>
-      </w:r>
-      <w:r>
-        <w:rPr>
-          <w:b/>
-          <w:bCs/>
-          <w:lang w:val="en-US"/>
-        </w:rPr>
-        <w:t>Epoch: 0040</w:t>
-      </w:r>
-      <w:r>
-        <w:rPr>
-          <w:b/>
-          <w:bCs/>
-          <w:lang w:val="en-US"/>
-        </w:rPr>
-        <w:t>)</w:t>
+        <w:t>End Loss: (Epoch: 0040)</w:t>
       </w:r>
       <w:r>
         <w:rPr>
@@ -1267,7 +1223,6 @@
     <w:p>
       <w:pPr>
         <w:rPr>
-          <w:rFonts w:hint="cs"/>
           <w:rtl/>
           <w:lang w:val="en-US"/>
         </w:rPr>
@@ -1426,6 +1381,7 @@
         <w:rPr>
           <w:noProof/>
         </w:rPr>
+        <w:lastRenderedPageBreak/>
         <w:drawing>
           <wp:anchor distT="0" distB="0" distL="114300" distR="114300" simplePos="0" relativeHeight="251670528" behindDoc="0" locked="0" layoutInCell="1" allowOverlap="1" wp14:anchorId="468AE554" wp14:editId="2FABE309">
             <wp:simplePos x="0" y="0"/>
@@ -1553,7 +1509,7 @@
                         <w:txbxContent>
                           <w:p>
                             <w:pPr>
-                              <w:pStyle w:val="Caption"/>
+                              <w:pStyle w:val="a3"/>
                               <w:rPr>
                                 <w:noProof/>
                                 <w:bdr w:val="none" w:sz="0" w:space="0" w:color="auto" w:frame="1"/>
@@ -1591,7 +1547,7 @@
                   <w:txbxContent>
                     <w:p>
                       <w:pPr>
-                        <w:pStyle w:val="Caption"/>
+                        <w:pStyle w:val="a3"/>
                         <w:rPr>
                           <w:noProof/>
                           <w:bdr w:val="none" w:sz="0" w:space="0" w:color="auto" w:frame="1"/>
@@ -1962,7 +1918,7 @@
                         <w:txbxContent>
                           <w:p>
                             <w:pPr>
-                              <w:pStyle w:val="Caption"/>
+                              <w:pStyle w:val="a3"/>
                               <w:rPr>
                                 <w:noProof/>
                                 <w:lang w:val="en-US"/>
@@ -1999,7 +1955,7 @@
                   <w:txbxContent>
                     <w:p>
                       <w:pPr>
-                        <w:pStyle w:val="Caption"/>
+                        <w:pStyle w:val="a3"/>
                         <w:rPr>
                           <w:noProof/>
                           <w:lang w:val="en-US"/>
@@ -2048,8 +2004,6 @@
         </w:rPr>
         <w:t>+</w:t>
       </w:r>
-      <w:bookmarkStart w:id="0" w:name="_GoBack"/>
-      <w:bookmarkEnd w:id="0"/>
       <w:r>
         <w:rPr>
           <w:lang w:val="en-US"/>
@@ -2190,7 +2144,7 @@
                         <w:txbxContent>
                           <w:p>
                             <w:pPr>
-                              <w:pStyle w:val="Caption"/>
+                              <w:pStyle w:val="a3"/>
                               <w:rPr>
                                 <w:noProof/>
                                 <w:lang w:val="en-US"/>
@@ -2227,7 +2181,7 @@
                   <w:txbxContent>
                     <w:p>
                       <w:pPr>
-                        <w:pStyle w:val="Caption"/>
+                        <w:pStyle w:val="a3"/>
                         <w:rPr>
                           <w:noProof/>
                           <w:lang w:val="en-US"/>
@@ -2310,7 +2264,7 @@
         <w:rFonts w:asciiTheme="minorHAnsi" w:eastAsiaTheme="minorHAnsi" w:hAnsiTheme="minorHAnsi" w:cstheme="minorBidi"/>
         <w:sz w:val="22"/>
         <w:szCs w:val="22"/>
-        <w:lang w:val="en-IL" w:eastAsia="en-US" w:bidi="he-IL"/>
+        <w:lang w:eastAsia="en-US" w:bidi="he-IL"/>
       </w:rPr>
     </w:rPrDefault>
     <w:pPrDefault>
@@ -2319,7 +2273,7 @@
       </w:pPr>
     </w:pPrDefault>
   </w:docDefaults>
-  <w:latentStyles w:defLockedState="0" w:defUIPriority="99" w:defSemiHidden="0" w:defUnhideWhenUsed="0" w:defQFormat="0" w:count="376">
+  <w:latentStyles w:defLockedState="0" w:defUIPriority="99" w:defSemiHidden="0" w:defUnhideWhenUsed="0" w:defQFormat="0" w:count="377">
     <w:lsdException w:name="Normal" w:uiPriority="0" w:qFormat="1"/>
     <w:lsdException w:name="heading 1" w:uiPriority="9" w:qFormat="1"/>
     <w:lsdException w:name="heading 2" w:semiHidden="1" w:uiPriority="9" w:unhideWhenUsed="1" w:qFormat="1"/>
@@ -2425,7 +2379,6 @@
     <w:lsdException w:name="HTML Sample" w:semiHidden="1" w:unhideWhenUsed="1"/>
     <w:lsdException w:name="HTML Typewriter" w:semiHidden="1" w:unhideWhenUsed="1"/>
     <w:lsdException w:name="HTML Variable" w:semiHidden="1" w:unhideWhenUsed="1"/>
-    <w:lsdException w:name="Normal Table" w:semiHidden="1" w:unhideWhenUsed="1"/>
     <w:lsdException w:name="annotation subject" w:semiHidden="1" w:unhideWhenUsed="1"/>
     <w:lsdException w:name="No List" w:semiHidden="1" w:unhideWhenUsed="1"/>
     <w:lsdException w:name="Outline List 1" w:semiHidden="1" w:unhideWhenUsed="1"/>
@@ -2472,10 +2425,8 @@
     <w:lsdException w:name="Table Subtle 2" w:semiHidden="1" w:unhideWhenUsed="1"/>
     <w:lsdException w:name="Table Web 1" w:semiHidden="1" w:unhideWhenUsed="1"/>
     <w:lsdException w:name="Table Web 2" w:semiHidden="1" w:unhideWhenUsed="1"/>
-    <w:lsdException w:name="Table Web 3" w:semiHidden="1" w:unhideWhenUsed="1"/>
     <w:lsdException w:name="Balloon Text" w:semiHidden="1" w:unhideWhenUsed="1"/>
     <w:lsdException w:name="Table Grid" w:uiPriority="39"/>
-    <w:lsdException w:name="Table Theme" w:semiHidden="1" w:unhideWhenUsed="1"/>
     <w:lsdException w:name="Placeholder Text" w:semiHidden="1"/>
     <w:lsdException w:name="No Spacing" w:uiPriority="1" w:qFormat="1"/>
     <w:lsdException w:name="Light Shading" w:uiPriority="60"/>
@@ -2696,16 +2647,17 @@
     <w:lsdException w:name="Hashtag" w:semiHidden="1" w:unhideWhenUsed="1"/>
     <w:lsdException w:name="Unresolved Mention" w:semiHidden="1" w:unhideWhenUsed="1"/>
     <w:lsdException w:name="Smart Link" w:semiHidden="1" w:unhideWhenUsed="1"/>
+    <w:lsdException w:name="Smart Link Error" w:semiHidden="1" w:unhideWhenUsed="1"/>
   </w:latentStyles>
-  <w:style w:type="paragraph" w:default="1" w:styleId="Normal">
+  <w:style w:type="paragraph" w:default="1" w:styleId="a">
     <w:name w:val="Normal"/>
     <w:qFormat/>
   </w:style>
-  <w:style w:type="paragraph" w:styleId="Heading1">
+  <w:style w:type="paragraph" w:styleId="1">
     <w:name w:val="heading 1"/>
-    <w:basedOn w:val="Normal"/>
-    <w:next w:val="Normal"/>
-    <w:link w:val="Heading1Char"/>
+    <w:basedOn w:val="a"/>
+    <w:next w:val="a"/>
+    <w:link w:val="10"/>
     <w:uiPriority w:val="9"/>
     <w:qFormat/>
     <w:rsid w:val="00B01966"/>
@@ -2722,13 +2674,13 @@
       <w:szCs w:val="32"/>
     </w:rPr>
   </w:style>
-  <w:style w:type="character" w:default="1" w:styleId="DefaultParagraphFont">
+  <w:style w:type="character" w:default="1" w:styleId="a0">
     <w:name w:val="Default Paragraph Font"/>
     <w:uiPriority w:val="1"/>
     <w:semiHidden/>
     <w:unhideWhenUsed/>
   </w:style>
-  <w:style w:type="table" w:default="1" w:styleId="TableNormal">
+  <w:style w:type="table" w:default="1" w:styleId="a1">
     <w:name w:val="Normal Table"/>
     <w:uiPriority w:val="99"/>
     <w:semiHidden/>
@@ -2743,16 +2695,16 @@
       </w:tblCellMar>
     </w:tblPr>
   </w:style>
-  <w:style w:type="numbering" w:default="1" w:styleId="NoList">
+  <w:style w:type="numbering" w:default="1" w:styleId="a2">
     <w:name w:val="No List"/>
     <w:uiPriority w:val="99"/>
     <w:semiHidden/>
     <w:unhideWhenUsed/>
   </w:style>
-  <w:style w:type="character" w:customStyle="1" w:styleId="Heading1Char">
-    <w:name w:val="Heading 1 Char"/>
-    <w:basedOn w:val="DefaultParagraphFont"/>
-    <w:link w:val="Heading1"/>
+  <w:style w:type="character" w:customStyle="1" w:styleId="10">
+    <w:name w:val="כותרת 1 תו"/>
+    <w:basedOn w:val="a0"/>
+    <w:link w:val="1"/>
     <w:uiPriority w:val="9"/>
     <w:rsid w:val="00B01966"/>
     <w:rPr>
@@ -2762,10 +2714,10 @@
       <w:szCs w:val="32"/>
     </w:rPr>
   </w:style>
-  <w:style w:type="paragraph" w:styleId="Caption">
+  <w:style w:type="paragraph" w:styleId="a3">
     <w:name w:val="caption"/>
-    <w:basedOn w:val="Normal"/>
-    <w:next w:val="Normal"/>
+    <w:basedOn w:val="a"/>
+    <w:next w:val="a"/>
     <w:uiPriority w:val="35"/>
     <w:unhideWhenUsed/>
     <w:qFormat/>
@@ -2781,11 +2733,11 @@
       <w:szCs w:val="18"/>
     </w:rPr>
   </w:style>
-  <w:style w:type="paragraph" w:styleId="Title">
+  <w:style w:type="paragraph" w:styleId="a4">
     <w:name w:val="Title"/>
-    <w:basedOn w:val="Normal"/>
-    <w:next w:val="Normal"/>
-    <w:link w:val="TitleChar"/>
+    <w:basedOn w:val="a"/>
+    <w:next w:val="a"/>
+    <w:link w:val="a5"/>
     <w:uiPriority w:val="10"/>
     <w:qFormat/>
     <w:rsid w:val="00C61108"/>
@@ -2801,10 +2753,10 @@
       <w:szCs w:val="56"/>
     </w:rPr>
   </w:style>
-  <w:style w:type="character" w:customStyle="1" w:styleId="TitleChar">
-    <w:name w:val="Title Char"/>
-    <w:basedOn w:val="DefaultParagraphFont"/>
-    <w:link w:val="Title"/>
+  <w:style w:type="character" w:customStyle="1" w:styleId="a5">
+    <w:name w:val="כותרת טקסט תו"/>
+    <w:basedOn w:val="a0"/>
+    <w:link w:val="a4"/>
     <w:uiPriority w:val="10"/>
     <w:rsid w:val="00C61108"/>
     <w:rPr>

</xml_diff>